<commit_message>
-added XML files in the bin/debug directories -tweaked the team documentation a bit -I think the project is finished, due to upcomming deadline please refrain from committing anything unless you find a fatal bug
</commit_message>
<xml_diff>
--- a/HangmanProject/Hangman-5-Team-Samarium.docx
+++ b/HangmanProject/Hangman-5-Team-Samarium.docx
@@ -1,6 +1,6 @@
 
 <file path=word/document.xml><?xml version="1.0" encoding="utf-8"?>
-<w:document xmlns:ve="http://schemas.openxmlformats.org/markup-compatibility/2006" xmlns:o="urn:schemas-microsoft-com:office:office" xmlns:r="http://schemas.openxmlformats.org/officeDocument/2006/relationships" xmlns:m="http://schemas.openxmlformats.org/officeDocument/2006/math" xmlns:v="urn:schemas-microsoft-com:vml" xmlns:wp="http://schemas.openxmlformats.org/drawingml/2006/wordprocessingDrawing" xmlns:w10="urn:schemas-microsoft-com:office:word" xmlns:w="http://schemas.openxmlformats.org/wordprocessingml/2006/main" xmlns:wne="http://schemas.microsoft.com/office/word/2006/wordml">
+<w:document xmlns:wpc="http://schemas.microsoft.com/office/word/2010/wordprocessingCanvas" xmlns:mc="http://schemas.openxmlformats.org/markup-compatibility/2006" xmlns:o="urn:schemas-microsoft-com:office:office" xmlns:r="http://schemas.openxmlformats.org/officeDocument/2006/relationships" xmlns:m="http://schemas.openxmlformats.org/officeDocument/2006/math" xmlns:v="urn:schemas-microsoft-com:vml" xmlns:wp14="http://schemas.microsoft.com/office/word/2010/wordprocessingDrawing" xmlns:wp="http://schemas.openxmlformats.org/drawingml/2006/wordprocessingDrawing" xmlns:w10="urn:schemas-microsoft-com:office:word" xmlns:w="http://schemas.openxmlformats.org/wordprocessingml/2006/main" xmlns:w14="http://schemas.microsoft.com/office/word/2010/wordml" xmlns:wpg="http://schemas.microsoft.com/office/word/2010/wordprocessingGroup" xmlns:wpi="http://schemas.microsoft.com/office/word/2010/wordprocessingInk" xmlns:wne="http://schemas.microsoft.com/office/word/2006/wordml" xmlns:wps="http://schemas.microsoft.com/office/word/2010/wordprocessingShape" mc:Ignorable="w14 wp14">
   <w:body>
     <w:p>
       <w:pPr>
@@ -444,17 +444,13 @@
         <w:sym w:font="Wingdings" w:char="F0E0"/>
       </w:r>
       <w:r>
-        <w:t xml:space="preserve"> field isHelpUsed</w:t>
-      </w:r>
-    </w:p>
-    <w:p>
-      <w:pPr>
-        <w:numPr>
-          <w:ilvl w:val="1"/>
-          <w:numId w:val="1"/>
-        </w:numPr>
-        <w:ind w:left="568" w:hanging="284"/>
-      </w:pPr>
+        <w:t xml:space="preserve"> field </w:t>
+      </w:r>
+      <w:proofErr w:type="spellStart"/>
+      <w:r>
+        <w:t>isHelpUsed</w:t>
+      </w:r>
+      <w:proofErr w:type="spellEnd"/>
     </w:p>
     <w:p>
       <w:pPr>
@@ -612,15 +608,198 @@
         <w:ind w:left="568" w:hanging="284"/>
       </w:pPr>
       <w:r>
+        <w:t xml:space="preserve">Added </w:t>
+      </w:r>
+      <w:proofErr w:type="spellStart"/>
+      <w:proofErr w:type="gramStart"/>
+      <w:r>
+        <w:rPr>
+          <w:b/>
+        </w:rPr>
+        <w:t>ToString</w:t>
+      </w:r>
+      <w:proofErr w:type="spellEnd"/>
+      <w:r>
+        <w:rPr>
+          <w:b/>
+        </w:rPr>
+        <w:t>(</w:t>
+      </w:r>
+      <w:proofErr w:type="gramEnd"/>
+      <w:r>
+        <w:rPr>
+          <w:b/>
+        </w:rPr>
+        <w:t>).</w:t>
+      </w:r>
+    </w:p>
+    <w:p>
+      <w:pPr>
+        <w:numPr>
+          <w:ilvl w:val="1"/>
+          <w:numId w:val="1"/>
+        </w:numPr>
+        <w:ind w:left="568" w:hanging="284"/>
+      </w:pPr>
+      <w:proofErr w:type="spellStart"/>
+      <w:r>
+        <w:rPr>
+          <w:lang w:val="bg-BG"/>
+        </w:rPr>
         <w:lastRenderedPageBreak/>
-        <w:t xml:space="preserve">Added </w:t>
-      </w:r>
-      <w:r>
-        <w:rPr>
-          <w:b/>
-        </w:rPr>
-        <w:t>ToString().</w:t>
-      </w:r>
+        <w:t>Added</w:t>
+      </w:r>
+      <w:proofErr w:type="spellEnd"/>
+      <w:r>
+        <w:rPr>
+          <w:lang w:val="bg-BG"/>
+        </w:rPr>
+        <w:t xml:space="preserve"> a </w:t>
+      </w:r>
+      <w:proofErr w:type="spellStart"/>
+      <w:r>
+        <w:rPr>
+          <w:b/>
+          <w:lang w:val="bg-BG"/>
+        </w:rPr>
+        <w:t>parameter</w:t>
+      </w:r>
+      <w:proofErr w:type="spellEnd"/>
+      <w:r>
+        <w:rPr>
+          <w:b/>
+          <w:lang w:val="bg-BG"/>
+        </w:rPr>
+        <w:t xml:space="preserve"> </w:t>
+      </w:r>
+      <w:r>
+        <w:rPr>
+          <w:lang w:val="bg-BG"/>
+        </w:rPr>
+        <w:t xml:space="preserve">to </w:t>
+      </w:r>
+      <w:proofErr w:type="spellStart"/>
+      <w:r>
+        <w:rPr>
+          <w:lang w:val="bg-BG"/>
+        </w:rPr>
+        <w:t>the</w:t>
+      </w:r>
+      <w:proofErr w:type="spellEnd"/>
+      <w:r>
+        <w:rPr>
+          <w:lang w:val="bg-BG"/>
+        </w:rPr>
+        <w:t xml:space="preserve"> </w:t>
+      </w:r>
+      <w:proofErr w:type="spellStart"/>
+      <w:r>
+        <w:rPr>
+          <w:b/>
+          <w:lang w:val="bg-BG"/>
+        </w:rPr>
+        <w:t>constructor</w:t>
+      </w:r>
+      <w:proofErr w:type="spellEnd"/>
+      <w:r>
+        <w:rPr>
+          <w:b/>
+          <w:lang w:val="bg-BG"/>
+        </w:rPr>
+        <w:t xml:space="preserve"> </w:t>
+      </w:r>
+      <w:proofErr w:type="spellStart"/>
+      <w:r>
+        <w:rPr>
+          <w:lang w:val="bg-BG"/>
+        </w:rPr>
+        <w:t>specifying</w:t>
+      </w:r>
+      <w:proofErr w:type="spellEnd"/>
+      <w:r>
+        <w:rPr>
+          <w:lang w:val="bg-BG"/>
+        </w:rPr>
+        <w:t xml:space="preserve"> </w:t>
+      </w:r>
+      <w:proofErr w:type="spellStart"/>
+      <w:r>
+        <w:rPr>
+          <w:lang w:val="bg-BG"/>
+        </w:rPr>
+        <w:t>how</w:t>
+      </w:r>
+      <w:proofErr w:type="spellEnd"/>
+      <w:r>
+        <w:rPr>
+          <w:lang w:val="bg-BG"/>
+        </w:rPr>
+        <w:t xml:space="preserve"> </w:t>
+      </w:r>
+      <w:proofErr w:type="spellStart"/>
+      <w:r>
+        <w:rPr>
+          <w:lang w:val="bg-BG"/>
+        </w:rPr>
+        <w:t>many</w:t>
+      </w:r>
+      <w:proofErr w:type="spellEnd"/>
+      <w:r>
+        <w:rPr>
+          <w:lang w:val="bg-BG"/>
+        </w:rPr>
+        <w:t xml:space="preserve"> </w:t>
+      </w:r>
+      <w:proofErr w:type="spellStart"/>
+      <w:r>
+        <w:rPr>
+          <w:lang w:val="bg-BG"/>
+        </w:rPr>
+        <w:t>games</w:t>
+      </w:r>
+      <w:proofErr w:type="spellEnd"/>
+      <w:r>
+        <w:rPr>
+          <w:lang w:val="bg-BG"/>
+        </w:rPr>
+        <w:t xml:space="preserve"> </w:t>
+      </w:r>
+      <w:proofErr w:type="spellStart"/>
+      <w:r>
+        <w:rPr>
+          <w:lang w:val="bg-BG"/>
+        </w:rPr>
+        <w:t>should</w:t>
+      </w:r>
+      <w:proofErr w:type="spellEnd"/>
+      <w:r>
+        <w:rPr>
+          <w:lang w:val="bg-BG"/>
+        </w:rPr>
+        <w:t xml:space="preserve"> </w:t>
+      </w:r>
+      <w:proofErr w:type="spellStart"/>
+      <w:r>
+        <w:rPr>
+          <w:lang w:val="bg-BG"/>
+        </w:rPr>
+        <w:t>be</w:t>
+      </w:r>
+      <w:proofErr w:type="spellEnd"/>
+      <w:r>
+        <w:rPr>
+          <w:lang w:val="bg-BG"/>
+        </w:rPr>
+        <w:t xml:space="preserve"> </w:t>
+      </w:r>
+      <w:proofErr w:type="spellStart"/>
+      <w:r>
+        <w:rPr>
+          <w:lang w:val="bg-BG"/>
+        </w:rPr>
+        <w:t>played</w:t>
+      </w:r>
+      <w:proofErr w:type="spellEnd"/>
     </w:p>
     <w:p>
       <w:pPr>
@@ -1388,11 +1567,314 @@
         <w:ind w:left="357" w:hanging="357"/>
       </w:pPr>
       <w:r>
-        <w:t>Added UnitTests</w:t>
-      </w:r>
+        <w:t xml:space="preserve">Added </w:t>
+      </w:r>
+      <w:proofErr w:type="spellStart"/>
+      <w:r>
+        <w:t>UnitTests</w:t>
+      </w:r>
+      <w:proofErr w:type="spellEnd"/>
       <w:r>
         <w:t>.</w:t>
       </w:r>
+    </w:p>
+    <w:p>
+      <w:pPr>
+        <w:pStyle w:val="ListParagraph"/>
+        <w:numPr>
+          <w:ilvl w:val="0"/>
+          <w:numId w:val="3"/>
+        </w:numPr>
+        <w:spacing w:before="0"/>
+      </w:pPr>
+      <w:r>
+        <w:rPr>
+          <w:lang w:val="bg-BG"/>
+        </w:rPr>
+        <w:t xml:space="preserve">45 </w:t>
+      </w:r>
+      <w:proofErr w:type="spellStart"/>
+      <w:r>
+        <w:rPr>
+          <w:lang w:val="bg-BG"/>
+        </w:rPr>
+        <w:t>unit</w:t>
+      </w:r>
+      <w:proofErr w:type="spellEnd"/>
+      <w:r>
+        <w:rPr>
+          <w:lang w:val="bg-BG"/>
+        </w:rPr>
+        <w:t xml:space="preserve"> </w:t>
+      </w:r>
+      <w:proofErr w:type="spellStart"/>
+      <w:r>
+        <w:rPr>
+          <w:lang w:val="bg-BG"/>
+        </w:rPr>
+        <w:t>tests</w:t>
+      </w:r>
+      <w:proofErr w:type="spellEnd"/>
+      <w:r>
+        <w:rPr>
+          <w:lang w:val="bg-BG"/>
+        </w:rPr>
+        <w:t xml:space="preserve"> </w:t>
+      </w:r>
+      <w:proofErr w:type="spellStart"/>
+      <w:r>
+        <w:rPr>
+          <w:lang w:val="bg-BG"/>
+        </w:rPr>
+        <w:t>total</w:t>
+      </w:r>
+      <w:proofErr w:type="spellEnd"/>
+    </w:p>
+    <w:p>
+      <w:pPr>
+        <w:pStyle w:val="ListParagraph"/>
+        <w:numPr>
+          <w:ilvl w:val="0"/>
+          <w:numId w:val="3"/>
+        </w:numPr>
+        <w:spacing w:before="0"/>
+      </w:pPr>
+      <w:proofErr w:type="spellStart"/>
+      <w:r>
+        <w:rPr>
+          <w:lang w:val="bg-BG"/>
+        </w:rPr>
+        <w:t>Used</w:t>
+      </w:r>
+      <w:proofErr w:type="spellEnd"/>
+      <w:r>
+        <w:rPr>
+          <w:lang w:val="bg-BG"/>
+        </w:rPr>
+        <w:t xml:space="preserve"> </w:t>
+      </w:r>
+      <w:proofErr w:type="spellStart"/>
+      <w:r>
+        <w:rPr>
+          <w:lang w:val="bg-BG"/>
+        </w:rPr>
+        <w:t>both</w:t>
+      </w:r>
+      <w:proofErr w:type="spellEnd"/>
+      <w:r>
+        <w:rPr>
+          <w:lang w:val="bg-BG"/>
+        </w:rPr>
+        <w:t xml:space="preserve"> </w:t>
+      </w:r>
+      <w:proofErr w:type="spellStart"/>
+      <w:r>
+        <w:rPr>
+          <w:lang w:val="bg-BG"/>
+        </w:rPr>
+        <w:t>helper</w:t>
+      </w:r>
+      <w:proofErr w:type="spellEnd"/>
+      <w:r>
+        <w:rPr>
+          <w:lang w:val="bg-BG"/>
+        </w:rPr>
+        <w:t xml:space="preserve"> </w:t>
+      </w:r>
+      <w:proofErr w:type="spellStart"/>
+      <w:r>
+        <w:rPr>
+          <w:lang w:val="bg-BG"/>
+        </w:rPr>
+        <w:t>heir</w:t>
+      </w:r>
+      <w:proofErr w:type="spellEnd"/>
+      <w:r>
+        <w:rPr>
+          <w:lang w:val="bg-BG"/>
+        </w:rPr>
+        <w:t xml:space="preserve"> </w:t>
+      </w:r>
+      <w:proofErr w:type="spellStart"/>
+      <w:r>
+        <w:rPr>
+          <w:lang w:val="bg-BG"/>
+        </w:rPr>
+        <w:t>classes</w:t>
+      </w:r>
+      <w:proofErr w:type="spellEnd"/>
+      <w:r>
+        <w:rPr>
+          <w:lang w:val="bg-BG"/>
+        </w:rPr>
+        <w:t xml:space="preserve"> </w:t>
+      </w:r>
+      <w:proofErr w:type="spellStart"/>
+      <w:r>
+        <w:rPr>
+          <w:lang w:val="bg-BG"/>
+        </w:rPr>
+        <w:t>and</w:t>
+      </w:r>
+      <w:proofErr w:type="spellEnd"/>
+      <w:r>
+        <w:rPr>
+          <w:lang w:val="bg-BG"/>
+        </w:rPr>
+        <w:t xml:space="preserve"> </w:t>
+      </w:r>
+      <w:proofErr w:type="spellStart"/>
+      <w:r>
+        <w:rPr>
+          <w:lang w:val="bg-BG"/>
+        </w:rPr>
+        <w:t>Console</w:t>
+      </w:r>
+      <w:proofErr w:type="spellEnd"/>
+      <w:r>
+        <w:rPr>
+          <w:lang w:val="bg-BG"/>
+        </w:rPr>
+        <w:t>.</w:t>
+      </w:r>
+      <w:proofErr w:type="spellStart"/>
+      <w:r>
+        <w:rPr>
+          <w:lang w:val="bg-BG"/>
+        </w:rPr>
+        <w:t>SetIn</w:t>
+      </w:r>
+      <w:proofErr w:type="spellEnd"/>
+      <w:r>
+        <w:rPr>
+          <w:lang w:val="bg-BG"/>
+        </w:rPr>
+        <w:t xml:space="preserve"> </w:t>
+      </w:r>
+      <w:proofErr w:type="spellStart"/>
+      <w:r>
+        <w:rPr>
+          <w:lang w:val="bg-BG"/>
+        </w:rPr>
+        <w:t>and</w:t>
+      </w:r>
+      <w:proofErr w:type="spellEnd"/>
+      <w:r>
+        <w:rPr>
+          <w:lang w:val="bg-BG"/>
+        </w:rPr>
+        <w:t xml:space="preserve"> </w:t>
+      </w:r>
+      <w:proofErr w:type="spellStart"/>
+      <w:r>
+        <w:rPr>
+          <w:lang w:val="bg-BG"/>
+        </w:rPr>
+        <w:t>Console</w:t>
+      </w:r>
+      <w:proofErr w:type="spellEnd"/>
+      <w:r>
+        <w:rPr>
+          <w:lang w:val="bg-BG"/>
+        </w:rPr>
+        <w:t>.</w:t>
+      </w:r>
+      <w:proofErr w:type="spellStart"/>
+      <w:r>
+        <w:rPr>
+          <w:lang w:val="bg-BG"/>
+        </w:rPr>
+        <w:t>SetOut</w:t>
+      </w:r>
+      <w:proofErr w:type="spellEnd"/>
+      <w:r>
+        <w:rPr>
+          <w:lang w:val="bg-BG"/>
+        </w:rPr>
+        <w:t xml:space="preserve"> to </w:t>
+      </w:r>
+      <w:proofErr w:type="spellStart"/>
+      <w:r>
+        <w:rPr>
+          <w:lang w:val="bg-BG"/>
+        </w:rPr>
+        <w:t>implement</w:t>
+      </w:r>
+      <w:proofErr w:type="spellEnd"/>
+      <w:r>
+        <w:rPr>
+          <w:lang w:val="bg-BG"/>
+        </w:rPr>
+        <w:t xml:space="preserve"> </w:t>
+      </w:r>
+      <w:proofErr w:type="spellStart"/>
+      <w:r>
+        <w:rPr>
+          <w:lang w:val="bg-BG"/>
+        </w:rPr>
+        <w:t>the</w:t>
+      </w:r>
+      <w:proofErr w:type="spellEnd"/>
+      <w:r>
+        <w:rPr>
+          <w:lang w:val="bg-BG"/>
+        </w:rPr>
+        <w:t xml:space="preserve"> </w:t>
+      </w:r>
+      <w:proofErr w:type="spellStart"/>
+      <w:r>
+        <w:rPr>
+          <w:lang w:val="bg-BG"/>
+        </w:rPr>
+        <w:t>tests</w:t>
+      </w:r>
+      <w:proofErr w:type="spellEnd"/>
+    </w:p>
+    <w:p>
+      <w:pPr>
+        <w:pStyle w:val="ListParagraph"/>
+        <w:numPr>
+          <w:ilvl w:val="0"/>
+          <w:numId w:val="3"/>
+        </w:numPr>
+        <w:spacing w:before="0"/>
+      </w:pPr>
+      <w:r>
+        <w:rPr>
+          <w:lang w:val="bg-BG"/>
+        </w:rPr>
+        <w:t xml:space="preserve">96% </w:t>
+      </w:r>
+      <w:proofErr w:type="spellStart"/>
+      <w:r>
+        <w:rPr>
+          <w:lang w:val="bg-BG"/>
+        </w:rPr>
+        <w:t>covarage</w:t>
+      </w:r>
+      <w:proofErr w:type="spellEnd"/>
+      <w:r>
+        <w:rPr>
+          <w:lang w:val="bg-BG"/>
+        </w:rPr>
+        <w:t xml:space="preserve"> </w:t>
+      </w:r>
+      <w:proofErr w:type="spellStart"/>
+      <w:r>
+        <w:rPr>
+          <w:lang w:val="bg-BG"/>
+        </w:rPr>
+        <w:t>according</w:t>
+      </w:r>
+      <w:proofErr w:type="spellEnd"/>
+      <w:r>
+        <w:rPr>
+          <w:lang w:val="bg-BG"/>
+        </w:rPr>
+        <w:t xml:space="preserve"> to dotCover</w:t>
+      </w:r>
+      <w:bookmarkStart w:id="0" w:name="_GoBack"/>
+      <w:bookmarkEnd w:id="0"/>
     </w:p>
     <w:p>
       <w:pPr>
@@ -1415,8 +1897,121 @@
 </file>
 
 <file path=word/numbering.xml><?xml version="1.0" encoding="utf-8"?>
-<w:numbering xmlns:ve="http://schemas.openxmlformats.org/markup-compatibility/2006" xmlns:o="urn:schemas-microsoft-com:office:office" xmlns:r="http://schemas.openxmlformats.org/officeDocument/2006/relationships" xmlns:m="http://schemas.openxmlformats.org/officeDocument/2006/math" xmlns:v="urn:schemas-microsoft-com:vml" xmlns:wp="http://schemas.openxmlformats.org/drawingml/2006/wordprocessingDrawing" xmlns:w10="urn:schemas-microsoft-com:office:word" xmlns:w="http://schemas.openxmlformats.org/wordprocessingml/2006/main" xmlns:wne="http://schemas.microsoft.com/office/word/2006/wordml">
+<w:numbering xmlns:wpc="http://schemas.microsoft.com/office/word/2010/wordprocessingCanvas" xmlns:mc="http://schemas.openxmlformats.org/markup-compatibility/2006" xmlns:o="urn:schemas-microsoft-com:office:office" xmlns:r="http://schemas.openxmlformats.org/officeDocument/2006/relationships" xmlns:m="http://schemas.openxmlformats.org/officeDocument/2006/math" xmlns:v="urn:schemas-microsoft-com:vml" xmlns:wp14="http://schemas.microsoft.com/office/word/2010/wordprocessingDrawing" xmlns:wp="http://schemas.openxmlformats.org/drawingml/2006/wordprocessingDrawing" xmlns:w10="urn:schemas-microsoft-com:office:word" xmlns:w="http://schemas.openxmlformats.org/wordprocessingml/2006/main" xmlns:w14="http://schemas.microsoft.com/office/word/2010/wordml" xmlns:wpg="http://schemas.microsoft.com/office/word/2010/wordprocessingGroup" xmlns:wpi="http://schemas.microsoft.com/office/word/2010/wordprocessingInk" xmlns:wne="http://schemas.microsoft.com/office/word/2006/wordml" xmlns:wps="http://schemas.microsoft.com/office/word/2010/wordprocessingShape" mc:Ignorable="w14 wp14">
   <w:abstractNum w:abstractNumId="0">
+    <w:nsid w:val="351055D2"/>
+    <w:multiLevelType w:val="hybridMultilevel"/>
+    <w:tmpl w:val="24226F22"/>
+    <w:lvl w:ilvl="0" w:tplc="04020001">
+      <w:start w:val="1"/>
+      <w:numFmt w:val="bullet"/>
+      <w:lvlText w:val=""/>
+      <w:lvlJc w:val="left"/>
+      <w:pPr>
+        <w:ind w:left="720" w:hanging="360"/>
+      </w:pPr>
+      <w:rPr>
+        <w:rFonts w:ascii="Symbol" w:hAnsi="Symbol" w:hint="default"/>
+      </w:rPr>
+    </w:lvl>
+    <w:lvl w:ilvl="1" w:tplc="04090003" w:tentative="1">
+      <w:start w:val="1"/>
+      <w:numFmt w:val="bullet"/>
+      <w:lvlText w:val="o"/>
+      <w:lvlJc w:val="left"/>
+      <w:pPr>
+        <w:ind w:left="1440" w:hanging="360"/>
+      </w:pPr>
+      <w:rPr>
+        <w:rFonts w:ascii="Courier New" w:hAnsi="Courier New" w:cs="Courier New" w:hint="default"/>
+      </w:rPr>
+    </w:lvl>
+    <w:lvl w:ilvl="2" w:tplc="04090005" w:tentative="1">
+      <w:start w:val="1"/>
+      <w:numFmt w:val="bullet"/>
+      <w:lvlText w:val=""/>
+      <w:lvlJc w:val="left"/>
+      <w:pPr>
+        <w:ind w:left="2160" w:hanging="360"/>
+      </w:pPr>
+      <w:rPr>
+        <w:rFonts w:ascii="Wingdings" w:hAnsi="Wingdings" w:hint="default"/>
+      </w:rPr>
+    </w:lvl>
+    <w:lvl w:ilvl="3" w:tplc="04090001" w:tentative="1">
+      <w:start w:val="1"/>
+      <w:numFmt w:val="bullet"/>
+      <w:lvlText w:val=""/>
+      <w:lvlJc w:val="left"/>
+      <w:pPr>
+        <w:ind w:left="2880" w:hanging="360"/>
+      </w:pPr>
+      <w:rPr>
+        <w:rFonts w:ascii="Symbol" w:hAnsi="Symbol" w:hint="default"/>
+      </w:rPr>
+    </w:lvl>
+    <w:lvl w:ilvl="4" w:tplc="04090003" w:tentative="1">
+      <w:start w:val="1"/>
+      <w:numFmt w:val="bullet"/>
+      <w:lvlText w:val="o"/>
+      <w:lvlJc w:val="left"/>
+      <w:pPr>
+        <w:ind w:left="3600" w:hanging="360"/>
+      </w:pPr>
+      <w:rPr>
+        <w:rFonts w:ascii="Courier New" w:hAnsi="Courier New" w:cs="Courier New" w:hint="default"/>
+      </w:rPr>
+    </w:lvl>
+    <w:lvl w:ilvl="5" w:tplc="04090005" w:tentative="1">
+      <w:start w:val="1"/>
+      <w:numFmt w:val="bullet"/>
+      <w:lvlText w:val=""/>
+      <w:lvlJc w:val="left"/>
+      <w:pPr>
+        <w:ind w:left="4320" w:hanging="360"/>
+      </w:pPr>
+      <w:rPr>
+        <w:rFonts w:ascii="Wingdings" w:hAnsi="Wingdings" w:hint="default"/>
+      </w:rPr>
+    </w:lvl>
+    <w:lvl w:ilvl="6" w:tplc="04090001" w:tentative="1">
+      <w:start w:val="1"/>
+      <w:numFmt w:val="bullet"/>
+      <w:lvlText w:val=""/>
+      <w:lvlJc w:val="left"/>
+      <w:pPr>
+        <w:ind w:left="5040" w:hanging="360"/>
+      </w:pPr>
+      <w:rPr>
+        <w:rFonts w:ascii="Symbol" w:hAnsi="Symbol" w:hint="default"/>
+      </w:rPr>
+    </w:lvl>
+    <w:lvl w:ilvl="7" w:tplc="04090003" w:tentative="1">
+      <w:start w:val="1"/>
+      <w:numFmt w:val="bullet"/>
+      <w:lvlText w:val="o"/>
+      <w:lvlJc w:val="left"/>
+      <w:pPr>
+        <w:ind w:left="5760" w:hanging="360"/>
+      </w:pPr>
+      <w:rPr>
+        <w:rFonts w:ascii="Courier New" w:hAnsi="Courier New" w:cs="Courier New" w:hint="default"/>
+      </w:rPr>
+    </w:lvl>
+    <w:lvl w:ilvl="8" w:tplc="04090005" w:tentative="1">
+      <w:start w:val="1"/>
+      <w:numFmt w:val="bullet"/>
+      <w:lvlText w:val=""/>
+      <w:lvlJc w:val="left"/>
+      <w:pPr>
+        <w:ind w:left="6480" w:hanging="360"/>
+      </w:pPr>
+      <w:rPr>
+        <w:rFonts w:ascii="Wingdings" w:hAnsi="Wingdings" w:hint="default"/>
+      </w:rPr>
+    </w:lvl>
+  </w:abstractNum>
+  <w:abstractNum w:abstractNumId="1">
     <w:nsid w:val="38264E9C"/>
     <w:multiLevelType w:val="hybridMultilevel"/>
     <w:tmpl w:val="459277A4"/>
@@ -1506,7 +2101,7 @@
     </w:lvl>
   </w:abstractNum>
   <w:num w:numId="1">
-    <w:abstractNumId w:val="0"/>
+    <w:abstractNumId w:val="1"/>
     <w:lvlOverride w:ilvl="0">
       <w:startOverride w:val="1"/>
     </w:lvlOverride>
@@ -1533,11 +2128,17 @@
       <w:startOverride w:val="1"/>
     </w:lvlOverride>
   </w:num>
+  <w:num w:numId="2">
+    <w:abstractNumId w:val="1"/>
+  </w:num>
+  <w:num w:numId="3">
+    <w:abstractNumId w:val="0"/>
+  </w:num>
 </w:numbering>
 </file>
 
 <file path=word/styles.xml><?xml version="1.0" encoding="utf-8"?>
-<w:styles xmlns:r="http://schemas.openxmlformats.org/officeDocument/2006/relationships" xmlns:w="http://schemas.openxmlformats.org/wordprocessingml/2006/main">
+<w:styles xmlns:mc="http://schemas.openxmlformats.org/markup-compatibility/2006" xmlns:r="http://schemas.openxmlformats.org/officeDocument/2006/relationships" xmlns:w="http://schemas.openxmlformats.org/wordprocessingml/2006/main" xmlns:w14="http://schemas.microsoft.com/office/word/2010/wordml" mc:Ignorable="w14">
   <w:docDefaults>
     <w:rPrDefault>
       <w:rPr>
@@ -1730,6 +2331,7 @@
   <w:style w:type="character" w:default="1" w:styleId="DefaultParagraphFont">
     <w:name w:val="Default Paragraph Font"/>
     <w:uiPriority w:val="1"/>
+    <w:semiHidden/>
     <w:unhideWhenUsed/>
   </w:style>
   <w:style w:type="table" w:default="1" w:styleId="TableNormal">
@@ -1737,7 +2339,6 @@
     <w:uiPriority w:val="99"/>
     <w:semiHidden/>
     <w:unhideWhenUsed/>
-    <w:qFormat/>
     <w:tblPr>
       <w:tblInd w:w="0" w:type="dxa"/>
       <w:tblCellMar>

</xml_diff>